<commit_message>
#B15 complete & #P2 report start
</commit_message>
<xml_diff>
--- a/기본과제/#B15_301_20162448/보고서/ssu_alarm_1.docx
+++ b/기본과제/#B15_301_20162448/보고서/ssu_alarm_1.docx
@@ -1,6 +1,6 @@
 
 <file path=word/document.xml><?xml version="1.0" encoding="utf-8"?>
-<w:document xmlns:wpc="http://schemas.microsoft.com/office/word/2010/wordprocessingCanvas" xmlns:cx="http://schemas.microsoft.com/office/drawing/2014/chartex" xmlns:cx1="http://schemas.microsoft.com/office/drawing/2015/9/8/chartex" xmlns:cx2="http://schemas.microsoft.com/office/drawing/2015/10/21/chartex" xmlns:cx3="http://schemas.microsoft.com/office/drawing/2016/5/9/chartex" xmlns:cx4="http://schemas.microsoft.com/office/drawing/2016/5/10/chartex" xmlns:cx5="http://schemas.microsoft.com/office/drawing/2016/5/11/chartex" xmlns:cx6="http://schemas.microsoft.com/office/drawing/2016/5/12/chartex" xmlns:cx7="http://schemas.microsoft.com/office/drawing/2016/5/13/chartex" xmlns:cx8="http://schemas.microsoft.com/office/drawing/2016/5/14/chartex" xmlns:mc="http://schemas.openxmlformats.org/markup-compatibility/2006" xmlns:aink="http://schemas.microsoft.com/office/drawing/2016/ink" xmlns:am3d="http://schemas.microsoft.com/office/drawing/2017/model3d" xmlns:o="urn:schemas-microsoft-com:office:office" xmlns:r="http://schemas.openxmlformats.org/officeDocument/2006/relationships" xmlns:m="http://schemas.openxmlformats.org/officeDocument/2006/math" xmlns:v="urn:schemas-microsoft-com:vml" xmlns:wp14="http://schemas.microsoft.com/office/word/2010/wordprocessingDrawing" xmlns:wp="http://schemas.openxmlformats.org/drawingml/2006/wordprocessingDrawing" xmlns:w10="urn:schemas-microsoft-com:office:word" xmlns:w="http://schemas.openxmlformats.org/wordprocessingml/2006/main" xmlns:w14="http://schemas.microsoft.com/office/word/2010/wordml" xmlns:w15="http://schemas.microsoft.com/office/word/2012/wordml" xmlns:w16cid="http://schemas.microsoft.com/office/word/2016/wordml/cid" xmlns:w16se="http://schemas.microsoft.com/office/word/2015/wordml/symex" xmlns:wpg="http://schemas.microsoft.com/office/word/2010/wordprocessingGroup" xmlns:wpi="http://schemas.microsoft.com/office/word/2010/wordprocessingInk" xmlns:wne="http://schemas.microsoft.com/office/word/2006/wordml" xmlns:wps="http://schemas.microsoft.com/office/word/2010/wordprocessingShape" mc:Ignorable="w14 w15 w16se w16cid wp14">
+<w:document xmlns:wpc="http://schemas.microsoft.com/office/word/2010/wordprocessingCanvas" xmlns:cx="http://schemas.microsoft.com/office/drawing/2014/chartex" xmlns:cx1="http://schemas.microsoft.com/office/drawing/2015/9/8/chartex" xmlns:cx2="http://schemas.microsoft.com/office/drawing/2015/10/21/chartex" xmlns:cx3="http://schemas.microsoft.com/office/drawing/2016/5/9/chartex" xmlns:cx4="http://schemas.microsoft.com/office/drawing/2016/5/10/chartex" xmlns:cx5="http://schemas.microsoft.com/office/drawing/2016/5/11/chartex" xmlns:cx6="http://schemas.microsoft.com/office/drawing/2016/5/12/chartex" xmlns:cx7="http://schemas.microsoft.com/office/drawing/2016/5/13/chartex" xmlns:cx8="http://schemas.microsoft.com/office/drawing/2016/5/14/chartex" xmlns:mc="http://schemas.openxmlformats.org/markup-compatibility/2006" xmlns:aink="http://schemas.microsoft.com/office/drawing/2016/ink" xmlns:am3d="http://schemas.microsoft.com/office/drawing/2017/model3d" xmlns:o="urn:schemas-microsoft-com:office:office" xmlns:r="http://schemas.openxmlformats.org/officeDocument/2006/relationships" xmlns:m="http://schemas.openxmlformats.org/officeDocument/2006/math" xmlns:v="urn:schemas-microsoft-com:vml" xmlns:wp14="http://schemas.microsoft.com/office/word/2010/wordprocessingDrawing" xmlns:wp="http://schemas.openxmlformats.org/drawingml/2006/wordprocessingDrawing" xmlns:w10="urn:schemas-microsoft-com:office:word" xmlns:w="http://schemas.openxmlformats.org/wordprocessingml/2006/main" xmlns:w14="http://schemas.microsoft.com/office/word/2010/wordml" xmlns:w15="http://schemas.microsoft.com/office/word/2012/wordml" xmlns:w16cex="http://schemas.microsoft.com/office/word/2018/wordml/cex" xmlns:w16cid="http://schemas.microsoft.com/office/word/2016/wordml/cid" xmlns:w16="http://schemas.microsoft.com/office/word/2018/wordml" xmlns:w16se="http://schemas.microsoft.com/office/word/2015/wordml/symex" xmlns:wpg="http://schemas.microsoft.com/office/word/2010/wordprocessingGroup" xmlns:wpi="http://schemas.microsoft.com/office/word/2010/wordprocessingInk" xmlns:wne="http://schemas.microsoft.com/office/word/2006/wordml" xmlns:wps="http://schemas.microsoft.com/office/word/2010/wordprocessingShape" mc:Ignorable="w14 w15 w16se w16cid w16 w16cex wp14">
   <w:body>
     <w:p>
       <w:pPr>
@@ -72,8 +72,8 @@
           <w:szCs w:val="20"/>
         </w:rPr>
         <w:drawing>
-          <wp:inline distT="0" distB="0" distL="0" distR="0" wp14:anchorId="234904AF" wp14:editId="5F965093">
-            <wp:extent cx="6293090" cy="762000"/>
+          <wp:inline distT="0" distB="0" distL="0" distR="0" wp14:anchorId="234904AF" wp14:editId="1C54BF6C">
+            <wp:extent cx="1276350" cy="1887935"/>
             <wp:effectExtent l="0" t="0" r="0" b="0"/>
             <wp:docPr id="1" name="그림 1"/>
             <wp:cNvGraphicFramePr>
@@ -88,7 +88,7 @@
                       <a:picLocks noChangeAspect="1" noChangeArrowheads="1"/>
                     </pic:cNvPicPr>
                   </pic:nvPicPr>
-                  <pic:blipFill rotWithShape="1">
+                  <pic:blipFill>
                     <a:blip r:embed="rId8">
                       <a:extLst>
                         <a:ext uri="{28A0092B-C50C-407E-A947-70E740481C1C}">
@@ -96,13 +96,14 @@
                         </a:ext>
                       </a:extLst>
                     </a:blip>
-                    <a:srcRect b="5586"/>
-                    <a:stretch/>
+                    <a:stretch>
+                      <a:fillRect/>
+                    </a:stretch>
                   </pic:blipFill>
                   <pic:spPr bwMode="auto">
                     <a:xfrm>
                       <a:off x="0" y="0"/>
-                      <a:ext cx="6294338" cy="762151"/>
+                      <a:ext cx="1289844" cy="1907895"/>
                     </a:xfrm>
                     <a:prstGeom prst="rect">
                       <a:avLst/>
@@ -367,7 +368,7 @@
                 <w:kern w:val="0"/>
                 <w:szCs w:val="20"/>
               </w:rPr>
-              <w:t>unistd.h</w:t>
+              <w:t>signal.h</w:t>
             </w:r>
             <w:proofErr w:type="spellEnd"/>
             <w:r>
@@ -419,7 +420,7 @@
                 <w:kern w:val="0"/>
                 <w:szCs w:val="20"/>
               </w:rPr>
-              <w:t>#include &lt;sys/</w:t>
+              <w:t>#include &lt;</w:t>
             </w:r>
             <w:proofErr w:type="spellStart"/>
             <w:r>
@@ -429,7 +430,7 @@
                 <w:kern w:val="0"/>
                 <w:szCs w:val="20"/>
               </w:rPr>
-              <w:t>time.h</w:t>
+              <w:t>unistd.h</w:t>
             </w:r>
             <w:proofErr w:type="spellEnd"/>
             <w:r>
@@ -441,276 +442,6 @@
               </w:rPr>
               <w:t>&gt;</w:t>
             </w:r>
-          </w:p>
-          <w:p>
-            <w:pPr>
-              <w:widowControl/>
-              <w:tabs>
-                <w:tab w:val="left" w:pos="916"/>
-                <w:tab w:val="left" w:pos="1832"/>
-                <w:tab w:val="left" w:pos="2748"/>
-                <w:tab w:val="left" w:pos="3664"/>
-                <w:tab w:val="left" w:pos="4580"/>
-                <w:tab w:val="left" w:pos="5496"/>
-                <w:tab w:val="left" w:pos="6412"/>
-                <w:tab w:val="left" w:pos="7328"/>
-                <w:tab w:val="left" w:pos="8244"/>
-                <w:tab w:val="left" w:pos="9160"/>
-                <w:tab w:val="left" w:pos="10076"/>
-                <w:tab w:val="left" w:pos="10992"/>
-                <w:tab w:val="left" w:pos="11908"/>
-                <w:tab w:val="left" w:pos="12824"/>
-                <w:tab w:val="left" w:pos="13740"/>
-                <w:tab w:val="left" w:pos="14656"/>
-              </w:tabs>
-              <w:wordWrap/>
-              <w:autoSpaceDE/>
-              <w:autoSpaceDN/>
-              <w:jc w:val="left"/>
-              <w:rPr>
-                <w:rFonts w:ascii="AppleSDGothicNeoR00" w:eastAsia="AppleSDGothicNeoR00" w:hAnsi="AppleSDGothicNeoR00" w:cs="굴림체"/>
-                <w:color w:val="000000"/>
-                <w:kern w:val="0"/>
-                <w:szCs w:val="20"/>
-              </w:rPr>
-            </w:pPr>
-            <w:r>
-              <w:rPr>
-                <w:rFonts w:ascii="AppleSDGothicNeoR00" w:eastAsia="AppleSDGothicNeoR00" w:hAnsi="AppleSDGothicNeoR00" w:cs="굴림체"/>
-                <w:color w:val="000000"/>
-                <w:kern w:val="0"/>
-                <w:szCs w:val="20"/>
-              </w:rPr>
-              <w:t xml:space="preserve">int </w:t>
-            </w:r>
-            <w:proofErr w:type="gramStart"/>
-            <w:r>
-              <w:rPr>
-                <w:rFonts w:ascii="AppleSDGothicNeoR00" w:eastAsia="AppleSDGothicNeoR00" w:hAnsi="AppleSDGothicNeoR00" w:cs="굴림체"/>
-                <w:color w:val="000000"/>
-                <w:kern w:val="0"/>
-                <w:szCs w:val="20"/>
-              </w:rPr>
-              <w:t>main(</w:t>
-            </w:r>
-            <w:proofErr w:type="gramEnd"/>
-            <w:r>
-              <w:rPr>
-                <w:rFonts w:ascii="AppleSDGothicNeoR00" w:eastAsia="AppleSDGothicNeoR00" w:hAnsi="AppleSDGothicNeoR00" w:cs="굴림체"/>
-                <w:color w:val="000000"/>
-                <w:kern w:val="0"/>
-                <w:szCs w:val="20"/>
-              </w:rPr>
-              <w:t xml:space="preserve">int </w:t>
-            </w:r>
-            <w:proofErr w:type="spellStart"/>
-            <w:r>
-              <w:rPr>
-                <w:rFonts w:ascii="AppleSDGothicNeoR00" w:eastAsia="AppleSDGothicNeoR00" w:hAnsi="AppleSDGothicNeoR00" w:cs="굴림체"/>
-                <w:color w:val="000000"/>
-                <w:kern w:val="0"/>
-                <w:szCs w:val="20"/>
-              </w:rPr>
-              <w:t>argc</w:t>
-            </w:r>
-            <w:proofErr w:type="spellEnd"/>
-            <w:r>
-              <w:rPr>
-                <w:rFonts w:ascii="AppleSDGothicNeoR00" w:eastAsia="AppleSDGothicNeoR00" w:hAnsi="AppleSDGothicNeoR00" w:cs="굴림체"/>
-                <w:color w:val="000000"/>
-                <w:kern w:val="0"/>
-                <w:szCs w:val="20"/>
-              </w:rPr>
-              <w:t>, char *</w:t>
-            </w:r>
-            <w:proofErr w:type="spellStart"/>
-            <w:r>
-              <w:rPr>
-                <w:rFonts w:ascii="AppleSDGothicNeoR00" w:eastAsia="AppleSDGothicNeoR00" w:hAnsi="AppleSDGothicNeoR00" w:cs="굴림체"/>
-                <w:color w:val="000000"/>
-                <w:kern w:val="0"/>
-                <w:szCs w:val="20"/>
-              </w:rPr>
-              <w:t>argv</w:t>
-            </w:r>
-            <w:proofErr w:type="spellEnd"/>
-            <w:r>
-              <w:rPr>
-                <w:rFonts w:ascii="AppleSDGothicNeoR00" w:eastAsia="AppleSDGothicNeoR00" w:hAnsi="AppleSDGothicNeoR00" w:cs="굴림체"/>
-                <w:color w:val="000000"/>
-                <w:kern w:val="0"/>
-                <w:szCs w:val="20"/>
-              </w:rPr>
-              <w:t>[]){</w:t>
-            </w:r>
-          </w:p>
-          <w:p>
-            <w:pPr>
-              <w:widowControl/>
-              <w:tabs>
-                <w:tab w:val="left" w:pos="916"/>
-                <w:tab w:val="left" w:pos="1832"/>
-                <w:tab w:val="left" w:pos="2748"/>
-                <w:tab w:val="left" w:pos="3664"/>
-                <w:tab w:val="left" w:pos="4580"/>
-                <w:tab w:val="left" w:pos="5496"/>
-                <w:tab w:val="left" w:pos="6412"/>
-                <w:tab w:val="left" w:pos="7328"/>
-                <w:tab w:val="left" w:pos="8244"/>
-                <w:tab w:val="left" w:pos="9160"/>
-                <w:tab w:val="left" w:pos="10076"/>
-                <w:tab w:val="left" w:pos="10992"/>
-                <w:tab w:val="left" w:pos="11908"/>
-                <w:tab w:val="left" w:pos="12824"/>
-                <w:tab w:val="left" w:pos="13740"/>
-                <w:tab w:val="left" w:pos="14656"/>
-              </w:tabs>
-              <w:wordWrap/>
-              <w:autoSpaceDE/>
-              <w:autoSpaceDN/>
-              <w:jc w:val="left"/>
-              <w:rPr>
-                <w:rFonts w:ascii="AppleSDGothicNeoR00" w:eastAsia="AppleSDGothicNeoR00" w:hAnsi="AppleSDGothicNeoR00" w:cs="굴림체"/>
-                <w:color w:val="000000"/>
-                <w:kern w:val="0"/>
-                <w:szCs w:val="20"/>
-              </w:rPr>
-            </w:pPr>
-            <w:r>
-              <w:rPr>
-                <w:rFonts w:ascii="AppleSDGothicNeoR00" w:eastAsia="AppleSDGothicNeoR00" w:hAnsi="AppleSDGothicNeoR00" w:cs="굴림체"/>
-                <w:color w:val="000000"/>
-                <w:kern w:val="0"/>
-                <w:szCs w:val="20"/>
-              </w:rPr>
-              <w:tab/>
-            </w:r>
-            <w:proofErr w:type="spellStart"/>
-            <w:r>
-              <w:rPr>
-                <w:rFonts w:ascii="AppleSDGothicNeoR00" w:eastAsia="AppleSDGothicNeoR00" w:hAnsi="AppleSDGothicNeoR00" w:cs="굴림체"/>
-                <w:color w:val="000000"/>
-                <w:kern w:val="0"/>
-                <w:szCs w:val="20"/>
-              </w:rPr>
-              <w:t>pid_t</w:t>
-            </w:r>
-            <w:proofErr w:type="spellEnd"/>
-            <w:r>
-              <w:rPr>
-                <w:rFonts w:ascii="AppleSDGothicNeoR00" w:eastAsia="AppleSDGothicNeoR00" w:hAnsi="AppleSDGothicNeoR00" w:cs="굴림체"/>
-                <w:color w:val="000000"/>
-                <w:kern w:val="0"/>
-                <w:szCs w:val="20"/>
-              </w:rPr>
-              <w:t xml:space="preserve"> </w:t>
-            </w:r>
-            <w:proofErr w:type="spellStart"/>
-            <w:proofErr w:type="gramStart"/>
-            <w:r>
-              <w:rPr>
-                <w:rFonts w:ascii="AppleSDGothicNeoR00" w:eastAsia="AppleSDGothicNeoR00" w:hAnsi="AppleSDGothicNeoR00" w:cs="굴림체"/>
-                <w:color w:val="000000"/>
-                <w:kern w:val="0"/>
-                <w:szCs w:val="20"/>
-              </w:rPr>
-              <w:t>pgid</w:t>
-            </w:r>
-            <w:proofErr w:type="spellEnd"/>
-            <w:r>
-              <w:rPr>
-                <w:rFonts w:ascii="AppleSDGothicNeoR00" w:eastAsia="AppleSDGothicNeoR00" w:hAnsi="AppleSDGothicNeoR00" w:cs="굴림체"/>
-                <w:color w:val="000000"/>
-                <w:kern w:val="0"/>
-                <w:szCs w:val="20"/>
-              </w:rPr>
-              <w:t>;</w:t>
-            </w:r>
-            <w:proofErr w:type="gramEnd"/>
-          </w:p>
-          <w:p>
-            <w:pPr>
-              <w:widowControl/>
-              <w:tabs>
-                <w:tab w:val="left" w:pos="916"/>
-                <w:tab w:val="left" w:pos="1832"/>
-                <w:tab w:val="left" w:pos="2748"/>
-                <w:tab w:val="left" w:pos="3664"/>
-                <w:tab w:val="left" w:pos="4580"/>
-                <w:tab w:val="left" w:pos="5496"/>
-                <w:tab w:val="left" w:pos="6412"/>
-                <w:tab w:val="left" w:pos="7328"/>
-                <w:tab w:val="left" w:pos="8244"/>
-                <w:tab w:val="left" w:pos="9160"/>
-                <w:tab w:val="left" w:pos="10076"/>
-                <w:tab w:val="left" w:pos="10992"/>
-                <w:tab w:val="left" w:pos="11908"/>
-                <w:tab w:val="left" w:pos="12824"/>
-                <w:tab w:val="left" w:pos="13740"/>
-                <w:tab w:val="left" w:pos="14656"/>
-              </w:tabs>
-              <w:wordWrap/>
-              <w:autoSpaceDE/>
-              <w:autoSpaceDN/>
-              <w:jc w:val="left"/>
-              <w:rPr>
-                <w:rFonts w:ascii="AppleSDGothicNeoR00" w:eastAsia="AppleSDGothicNeoR00" w:hAnsi="AppleSDGothicNeoR00" w:cs="굴림체"/>
-                <w:color w:val="000000"/>
-                <w:kern w:val="0"/>
-                <w:szCs w:val="20"/>
-              </w:rPr>
-            </w:pPr>
-            <w:r>
-              <w:rPr>
-                <w:rFonts w:ascii="AppleSDGothicNeoR00" w:eastAsia="AppleSDGothicNeoR00" w:hAnsi="AppleSDGothicNeoR00" w:cs="굴림체"/>
-                <w:color w:val="000000"/>
-                <w:kern w:val="0"/>
-                <w:szCs w:val="20"/>
-              </w:rPr>
-              <w:tab/>
-            </w:r>
-            <w:proofErr w:type="spellStart"/>
-            <w:r>
-              <w:rPr>
-                <w:rFonts w:ascii="AppleSDGothicNeoR00" w:eastAsia="AppleSDGothicNeoR00" w:hAnsi="AppleSDGothicNeoR00" w:cs="굴림체"/>
-                <w:color w:val="000000"/>
-                <w:kern w:val="0"/>
-                <w:szCs w:val="20"/>
-              </w:rPr>
-              <w:t>pid_t</w:t>
-            </w:r>
-            <w:proofErr w:type="spellEnd"/>
-            <w:r>
-              <w:rPr>
-                <w:rFonts w:ascii="AppleSDGothicNeoR00" w:eastAsia="AppleSDGothicNeoR00" w:hAnsi="AppleSDGothicNeoR00" w:cs="굴림체"/>
-                <w:color w:val="000000"/>
-                <w:kern w:val="0"/>
-                <w:szCs w:val="20"/>
-              </w:rPr>
-              <w:t xml:space="preserve"> </w:t>
-            </w:r>
-            <w:proofErr w:type="spellStart"/>
-            <w:proofErr w:type="gramStart"/>
-            <w:r>
-              <w:rPr>
-                <w:rFonts w:ascii="AppleSDGothicNeoR00" w:eastAsia="AppleSDGothicNeoR00" w:hAnsi="AppleSDGothicNeoR00" w:cs="굴림체"/>
-                <w:color w:val="000000"/>
-                <w:kern w:val="0"/>
-                <w:szCs w:val="20"/>
-              </w:rPr>
-              <w:t>pid</w:t>
-            </w:r>
-            <w:proofErr w:type="spellEnd"/>
-            <w:r>
-              <w:rPr>
-                <w:rFonts w:ascii="AppleSDGothicNeoR00" w:eastAsia="AppleSDGothicNeoR00" w:hAnsi="AppleSDGothicNeoR00" w:cs="굴림체"/>
-                <w:color w:val="000000"/>
-                <w:kern w:val="0"/>
-                <w:szCs w:val="20"/>
-              </w:rPr>
-              <w:t>;</w:t>
-            </w:r>
-            <w:proofErr w:type="gramEnd"/>
           </w:p>
           <w:p>
             <w:pPr>
@@ -784,28 +515,17 @@
                 <w:kern w:val="0"/>
                 <w:szCs w:val="20"/>
               </w:rPr>
-              <w:tab/>
-            </w:r>
-            <w:proofErr w:type="gramStart"/>
-            <w:r>
-              <w:rPr>
-                <w:rFonts w:ascii="AppleSDGothicNeoR00" w:eastAsia="AppleSDGothicNeoR00" w:hAnsi="AppleSDGothicNeoR00" w:cs="굴림체"/>
-                <w:color w:val="000000"/>
-                <w:kern w:val="0"/>
-                <w:szCs w:val="20"/>
-              </w:rPr>
-              <w:t>if(</w:t>
+              <w:t xml:space="preserve">void </w:t>
             </w:r>
             <w:proofErr w:type="spellStart"/>
-            <w:proofErr w:type="gramEnd"/>
-            <w:r>
-              <w:rPr>
-                <w:rFonts w:ascii="AppleSDGothicNeoR00" w:eastAsia="AppleSDGothicNeoR00" w:hAnsi="AppleSDGothicNeoR00" w:cs="굴림체"/>
-                <w:color w:val="000000"/>
-                <w:kern w:val="0"/>
-                <w:szCs w:val="20"/>
-              </w:rPr>
-              <w:t>argc</w:t>
+            <w:r>
+              <w:rPr>
+                <w:rFonts w:ascii="AppleSDGothicNeoR00" w:eastAsia="AppleSDGothicNeoR00" w:hAnsi="AppleSDGothicNeoR00" w:cs="굴림체"/>
+                <w:color w:val="000000"/>
+                <w:kern w:val="0"/>
+                <w:szCs w:val="20"/>
+              </w:rPr>
+              <w:t>ssu_signal_handler</w:t>
             </w:r>
             <w:proofErr w:type="spellEnd"/>
             <w:r>
@@ -815,69 +535,17 @@
                 <w:kern w:val="0"/>
                 <w:szCs w:val="20"/>
               </w:rPr>
-              <w:t xml:space="preserve"> &lt; 2){</w:t>
-            </w:r>
-          </w:p>
-          <w:p>
-            <w:pPr>
-              <w:widowControl/>
-              <w:tabs>
-                <w:tab w:val="left" w:pos="916"/>
-                <w:tab w:val="left" w:pos="1832"/>
-                <w:tab w:val="left" w:pos="2748"/>
-                <w:tab w:val="left" w:pos="3664"/>
-                <w:tab w:val="left" w:pos="4580"/>
-                <w:tab w:val="left" w:pos="5496"/>
-                <w:tab w:val="left" w:pos="6412"/>
-                <w:tab w:val="left" w:pos="7328"/>
-                <w:tab w:val="left" w:pos="8244"/>
-                <w:tab w:val="left" w:pos="9160"/>
-                <w:tab w:val="left" w:pos="10076"/>
-                <w:tab w:val="left" w:pos="10992"/>
-                <w:tab w:val="left" w:pos="11908"/>
-                <w:tab w:val="left" w:pos="12824"/>
-                <w:tab w:val="left" w:pos="13740"/>
-                <w:tab w:val="left" w:pos="14656"/>
-              </w:tabs>
-              <w:wordWrap/>
-              <w:autoSpaceDE/>
-              <w:autoSpaceDN/>
-              <w:jc w:val="left"/>
-              <w:rPr>
-                <w:rFonts w:ascii="AppleSDGothicNeoR00" w:eastAsia="AppleSDGothicNeoR00" w:hAnsi="AppleSDGothicNeoR00" w:cs="굴림체"/>
-                <w:color w:val="000000"/>
-                <w:kern w:val="0"/>
-                <w:szCs w:val="20"/>
-              </w:rPr>
-            </w:pPr>
-            <w:r>
-              <w:rPr>
-                <w:rFonts w:ascii="AppleSDGothicNeoR00" w:eastAsia="AppleSDGothicNeoR00" w:hAnsi="AppleSDGothicNeoR00" w:cs="굴림체"/>
-                <w:color w:val="000000"/>
-                <w:kern w:val="0"/>
-                <w:szCs w:val="20"/>
-              </w:rPr>
-              <w:tab/>
-            </w:r>
-            <w:r>
-              <w:rPr>
-                <w:rFonts w:ascii="AppleSDGothicNeoR00" w:eastAsia="AppleSDGothicNeoR00" w:hAnsi="AppleSDGothicNeoR00" w:cs="굴림체"/>
-                <w:color w:val="000000"/>
-                <w:kern w:val="0"/>
-                <w:szCs w:val="20"/>
-              </w:rPr>
-              <w:tab/>
+              <w:t xml:space="preserve">(int </w:t>
             </w:r>
             <w:proofErr w:type="spellStart"/>
-            <w:proofErr w:type="gramStart"/>
-            <w:r>
-              <w:rPr>
-                <w:rFonts w:ascii="AppleSDGothicNeoR00" w:eastAsia="AppleSDGothicNeoR00" w:hAnsi="AppleSDGothicNeoR00" w:cs="굴림체"/>
-                <w:color w:val="000000"/>
-                <w:kern w:val="0"/>
-                <w:szCs w:val="20"/>
-              </w:rPr>
-              <w:t>fprintf</w:t>
+            <w:r>
+              <w:rPr>
+                <w:rFonts w:ascii="AppleSDGothicNeoR00" w:eastAsia="AppleSDGothicNeoR00" w:hAnsi="AppleSDGothicNeoR00" w:cs="굴림체"/>
+                <w:color w:val="000000"/>
+                <w:kern w:val="0"/>
+                <w:szCs w:val="20"/>
+              </w:rPr>
+              <w:t>signo</w:t>
             </w:r>
             <w:proofErr w:type="spellEnd"/>
             <w:r>
@@ -887,151 +555,7 @@
                 <w:kern w:val="0"/>
                 <w:szCs w:val="20"/>
               </w:rPr>
-              <w:t>(</w:t>
-            </w:r>
-            <w:proofErr w:type="gramEnd"/>
-            <w:r>
-              <w:rPr>
-                <w:rFonts w:ascii="AppleSDGothicNeoR00" w:eastAsia="AppleSDGothicNeoR00" w:hAnsi="AppleSDGothicNeoR00" w:cs="굴림체"/>
-                <w:color w:val="000000"/>
-                <w:kern w:val="0"/>
-                <w:szCs w:val="20"/>
-              </w:rPr>
-              <w:t xml:space="preserve">stderr, "usage: %s &lt;file&gt;\n", </w:t>
-            </w:r>
-            <w:proofErr w:type="spellStart"/>
-            <w:r>
-              <w:rPr>
-                <w:rFonts w:ascii="AppleSDGothicNeoR00" w:eastAsia="AppleSDGothicNeoR00" w:hAnsi="AppleSDGothicNeoR00" w:cs="굴림체"/>
-                <w:color w:val="000000"/>
-                <w:kern w:val="0"/>
-                <w:szCs w:val="20"/>
-              </w:rPr>
-              <w:t>argv</w:t>
-            </w:r>
-            <w:proofErr w:type="spellEnd"/>
-            <w:r>
-              <w:rPr>
-                <w:rFonts w:ascii="AppleSDGothicNeoR00" w:eastAsia="AppleSDGothicNeoR00" w:hAnsi="AppleSDGothicNeoR00" w:cs="굴림체"/>
-                <w:color w:val="000000"/>
-                <w:kern w:val="0"/>
-                <w:szCs w:val="20"/>
-              </w:rPr>
-              <w:t>[0]);</w:t>
-            </w:r>
-          </w:p>
-          <w:p>
-            <w:pPr>
-              <w:widowControl/>
-              <w:tabs>
-                <w:tab w:val="left" w:pos="916"/>
-                <w:tab w:val="left" w:pos="1832"/>
-                <w:tab w:val="left" w:pos="2748"/>
-                <w:tab w:val="left" w:pos="3664"/>
-                <w:tab w:val="left" w:pos="4580"/>
-                <w:tab w:val="left" w:pos="5496"/>
-                <w:tab w:val="left" w:pos="6412"/>
-                <w:tab w:val="left" w:pos="7328"/>
-                <w:tab w:val="left" w:pos="8244"/>
-                <w:tab w:val="left" w:pos="9160"/>
-                <w:tab w:val="left" w:pos="10076"/>
-                <w:tab w:val="left" w:pos="10992"/>
-                <w:tab w:val="left" w:pos="11908"/>
-                <w:tab w:val="left" w:pos="12824"/>
-                <w:tab w:val="left" w:pos="13740"/>
-                <w:tab w:val="left" w:pos="14656"/>
-              </w:tabs>
-              <w:wordWrap/>
-              <w:autoSpaceDE/>
-              <w:autoSpaceDN/>
-              <w:jc w:val="left"/>
-              <w:rPr>
-                <w:rFonts w:ascii="AppleSDGothicNeoR00" w:eastAsia="AppleSDGothicNeoR00" w:hAnsi="AppleSDGothicNeoR00" w:cs="굴림체"/>
-                <w:color w:val="000000"/>
-                <w:kern w:val="0"/>
-                <w:szCs w:val="20"/>
-              </w:rPr>
-            </w:pPr>
-            <w:r>
-              <w:rPr>
-                <w:rFonts w:ascii="AppleSDGothicNeoR00" w:eastAsia="AppleSDGothicNeoR00" w:hAnsi="AppleSDGothicNeoR00" w:cs="굴림체"/>
-                <w:color w:val="000000"/>
-                <w:kern w:val="0"/>
-                <w:szCs w:val="20"/>
-              </w:rPr>
-              <w:tab/>
-            </w:r>
-            <w:r>
-              <w:rPr>
-                <w:rFonts w:ascii="AppleSDGothicNeoR00" w:eastAsia="AppleSDGothicNeoR00" w:hAnsi="AppleSDGothicNeoR00" w:cs="굴림체"/>
-                <w:color w:val="000000"/>
-                <w:kern w:val="0"/>
-                <w:szCs w:val="20"/>
-              </w:rPr>
-              <w:tab/>
-            </w:r>
-            <w:proofErr w:type="gramStart"/>
-            <w:r>
-              <w:rPr>
-                <w:rFonts w:ascii="AppleSDGothicNeoR00" w:eastAsia="AppleSDGothicNeoR00" w:hAnsi="AppleSDGothicNeoR00" w:cs="굴림체"/>
-                <w:color w:val="000000"/>
-                <w:kern w:val="0"/>
-                <w:szCs w:val="20"/>
-              </w:rPr>
-              <w:t>exit(</w:t>
-            </w:r>
-            <w:proofErr w:type="gramEnd"/>
-            <w:r>
-              <w:rPr>
-                <w:rFonts w:ascii="AppleSDGothicNeoR00" w:eastAsia="AppleSDGothicNeoR00" w:hAnsi="AppleSDGothicNeoR00" w:cs="굴림체"/>
-                <w:color w:val="000000"/>
-                <w:kern w:val="0"/>
-                <w:szCs w:val="20"/>
-              </w:rPr>
-              <w:t>1);</w:t>
-            </w:r>
-          </w:p>
-          <w:p>
-            <w:pPr>
-              <w:widowControl/>
-              <w:tabs>
-                <w:tab w:val="left" w:pos="916"/>
-                <w:tab w:val="left" w:pos="1832"/>
-                <w:tab w:val="left" w:pos="2748"/>
-                <w:tab w:val="left" w:pos="3664"/>
-                <w:tab w:val="left" w:pos="4580"/>
-                <w:tab w:val="left" w:pos="5496"/>
-                <w:tab w:val="left" w:pos="6412"/>
-                <w:tab w:val="left" w:pos="7328"/>
-                <w:tab w:val="left" w:pos="8244"/>
-                <w:tab w:val="left" w:pos="9160"/>
-                <w:tab w:val="left" w:pos="10076"/>
-                <w:tab w:val="left" w:pos="10992"/>
-                <w:tab w:val="left" w:pos="11908"/>
-                <w:tab w:val="left" w:pos="12824"/>
-                <w:tab w:val="left" w:pos="13740"/>
-                <w:tab w:val="left" w:pos="14656"/>
-              </w:tabs>
-              <w:wordWrap/>
-              <w:autoSpaceDE/>
-              <w:autoSpaceDN/>
-              <w:jc w:val="left"/>
-              <w:rPr>
-                <w:rFonts w:ascii="AppleSDGothicNeoR00" w:eastAsia="AppleSDGothicNeoR00" w:hAnsi="AppleSDGothicNeoR00" w:cs="굴림체"/>
-                <w:color w:val="000000"/>
-                <w:kern w:val="0"/>
-                <w:szCs w:val="20"/>
-              </w:rPr>
-            </w:pPr>
-            <w:r>
-              <w:rPr>
-                <w:rFonts w:ascii="AppleSDGothicNeoR00" w:eastAsia="AppleSDGothicNeoR00" w:hAnsi="AppleSDGothicNeoR00" w:cs="굴림체"/>
-                <w:color w:val="000000"/>
-                <w:kern w:val="0"/>
-                <w:szCs w:val="20"/>
-              </w:rPr>
-              <w:tab/>
-              <w:t>}</w:t>
+              <w:t>);</w:t>
             </w:r>
           </w:p>
           <w:p>
@@ -1106,67 +630,7 @@
                 <w:kern w:val="0"/>
                 <w:szCs w:val="20"/>
               </w:rPr>
-              <w:tab/>
-            </w:r>
-            <w:proofErr w:type="spellStart"/>
-            <w:r>
-              <w:rPr>
-                <w:rFonts w:ascii="AppleSDGothicNeoR00" w:eastAsia="AppleSDGothicNeoR00" w:hAnsi="AppleSDGothicNeoR00" w:cs="굴림체"/>
-                <w:color w:val="000000"/>
-                <w:kern w:val="0"/>
-                <w:szCs w:val="20"/>
-              </w:rPr>
-              <w:t>pid</w:t>
-            </w:r>
-            <w:proofErr w:type="spellEnd"/>
-            <w:r>
-              <w:rPr>
-                <w:rFonts w:ascii="AppleSDGothicNeoR00" w:eastAsia="AppleSDGothicNeoR00" w:hAnsi="AppleSDGothicNeoR00" w:cs="굴림체"/>
-                <w:color w:val="000000"/>
-                <w:kern w:val="0"/>
-                <w:szCs w:val="20"/>
-              </w:rPr>
-              <w:t xml:space="preserve"> = </w:t>
-            </w:r>
-            <w:proofErr w:type="spellStart"/>
-            <w:r>
-              <w:rPr>
-                <w:rFonts w:ascii="AppleSDGothicNeoR00" w:eastAsia="AppleSDGothicNeoR00" w:hAnsi="AppleSDGothicNeoR00" w:cs="굴림체"/>
-                <w:color w:val="000000"/>
-                <w:kern w:val="0"/>
-                <w:szCs w:val="20"/>
-              </w:rPr>
-              <w:t>getpid</w:t>
-            </w:r>
-            <w:proofErr w:type="spellEnd"/>
-            <w:r>
-              <w:rPr>
-                <w:rFonts w:ascii="AppleSDGothicNeoR00" w:eastAsia="AppleSDGothicNeoR00" w:hAnsi="AppleSDGothicNeoR00" w:cs="굴림체"/>
-                <w:color w:val="000000"/>
-                <w:kern w:val="0"/>
-                <w:szCs w:val="20"/>
-              </w:rPr>
-              <w:t>()</w:t>
-            </w:r>
-            <w:proofErr w:type="gramStart"/>
-            <w:r>
-              <w:rPr>
-                <w:rFonts w:ascii="AppleSDGothicNeoR00" w:eastAsia="AppleSDGothicNeoR00" w:hAnsi="AppleSDGothicNeoR00" w:cs="굴림체"/>
-                <w:color w:val="000000"/>
-                <w:kern w:val="0"/>
-                <w:szCs w:val="20"/>
-              </w:rPr>
-              <w:t>; /</w:t>
-            </w:r>
-            <w:proofErr w:type="gramEnd"/>
-            <w:r>
-              <w:rPr>
-                <w:rFonts w:ascii="AppleSDGothicNeoR00" w:eastAsia="AppleSDGothicNeoR00" w:hAnsi="AppleSDGothicNeoR00" w:cs="굴림체"/>
-                <w:color w:val="000000"/>
-                <w:kern w:val="0"/>
-                <w:szCs w:val="20"/>
-              </w:rPr>
-              <w:t>/ PID 획득</w:t>
+              <w:t>int count = 0;</w:t>
             </w:r>
           </w:p>
           <w:p>
@@ -1201,6 +665,123 @@
                 <w:szCs w:val="20"/>
               </w:rPr>
             </w:pPr>
+          </w:p>
+          <w:p>
+            <w:pPr>
+              <w:widowControl/>
+              <w:tabs>
+                <w:tab w:val="left" w:pos="916"/>
+                <w:tab w:val="left" w:pos="1832"/>
+                <w:tab w:val="left" w:pos="2748"/>
+                <w:tab w:val="left" w:pos="3664"/>
+                <w:tab w:val="left" w:pos="4580"/>
+                <w:tab w:val="left" w:pos="5496"/>
+                <w:tab w:val="left" w:pos="6412"/>
+                <w:tab w:val="left" w:pos="7328"/>
+                <w:tab w:val="left" w:pos="8244"/>
+                <w:tab w:val="left" w:pos="9160"/>
+                <w:tab w:val="left" w:pos="10076"/>
+                <w:tab w:val="left" w:pos="10992"/>
+                <w:tab w:val="left" w:pos="11908"/>
+                <w:tab w:val="left" w:pos="12824"/>
+                <w:tab w:val="left" w:pos="13740"/>
+                <w:tab w:val="left" w:pos="14656"/>
+              </w:tabs>
+              <w:wordWrap/>
+              <w:autoSpaceDE/>
+              <w:autoSpaceDN/>
+              <w:jc w:val="left"/>
+              <w:rPr>
+                <w:rFonts w:ascii="AppleSDGothicNeoR00" w:eastAsia="AppleSDGothicNeoR00" w:hAnsi="AppleSDGothicNeoR00" w:cs="굴림체"/>
+                <w:color w:val="000000"/>
+                <w:kern w:val="0"/>
+                <w:szCs w:val="20"/>
+              </w:rPr>
+            </w:pPr>
+            <w:r>
+              <w:rPr>
+                <w:rFonts w:ascii="AppleSDGothicNeoR00" w:eastAsia="AppleSDGothicNeoR00" w:hAnsi="AppleSDGothicNeoR00" w:cs="굴림체"/>
+                <w:color w:val="000000"/>
+                <w:kern w:val="0"/>
+                <w:szCs w:val="20"/>
+              </w:rPr>
+              <w:t>int main(void)</w:t>
+            </w:r>
+          </w:p>
+          <w:p>
+            <w:pPr>
+              <w:widowControl/>
+              <w:tabs>
+                <w:tab w:val="left" w:pos="916"/>
+                <w:tab w:val="left" w:pos="1832"/>
+                <w:tab w:val="left" w:pos="2748"/>
+                <w:tab w:val="left" w:pos="3664"/>
+                <w:tab w:val="left" w:pos="4580"/>
+                <w:tab w:val="left" w:pos="5496"/>
+                <w:tab w:val="left" w:pos="6412"/>
+                <w:tab w:val="left" w:pos="7328"/>
+                <w:tab w:val="left" w:pos="8244"/>
+                <w:tab w:val="left" w:pos="9160"/>
+                <w:tab w:val="left" w:pos="10076"/>
+                <w:tab w:val="left" w:pos="10992"/>
+                <w:tab w:val="left" w:pos="11908"/>
+                <w:tab w:val="left" w:pos="12824"/>
+                <w:tab w:val="left" w:pos="13740"/>
+                <w:tab w:val="left" w:pos="14656"/>
+              </w:tabs>
+              <w:wordWrap/>
+              <w:autoSpaceDE/>
+              <w:autoSpaceDN/>
+              <w:jc w:val="left"/>
+              <w:rPr>
+                <w:rFonts w:ascii="AppleSDGothicNeoR00" w:eastAsia="AppleSDGothicNeoR00" w:hAnsi="AppleSDGothicNeoR00" w:cs="굴림체"/>
+                <w:color w:val="000000"/>
+                <w:kern w:val="0"/>
+                <w:szCs w:val="20"/>
+              </w:rPr>
+            </w:pPr>
+            <w:r>
+              <w:rPr>
+                <w:rFonts w:ascii="AppleSDGothicNeoR00" w:eastAsia="AppleSDGothicNeoR00" w:hAnsi="AppleSDGothicNeoR00" w:cs="굴림체"/>
+                <w:color w:val="000000"/>
+                <w:kern w:val="0"/>
+                <w:szCs w:val="20"/>
+              </w:rPr>
+              <w:t>{</w:t>
+            </w:r>
+          </w:p>
+          <w:p>
+            <w:pPr>
+              <w:widowControl/>
+              <w:tabs>
+                <w:tab w:val="left" w:pos="916"/>
+                <w:tab w:val="left" w:pos="1832"/>
+                <w:tab w:val="left" w:pos="2748"/>
+                <w:tab w:val="left" w:pos="3664"/>
+                <w:tab w:val="left" w:pos="4580"/>
+                <w:tab w:val="left" w:pos="5496"/>
+                <w:tab w:val="left" w:pos="6412"/>
+                <w:tab w:val="left" w:pos="7328"/>
+                <w:tab w:val="left" w:pos="8244"/>
+                <w:tab w:val="left" w:pos="9160"/>
+                <w:tab w:val="left" w:pos="10076"/>
+                <w:tab w:val="left" w:pos="10992"/>
+                <w:tab w:val="left" w:pos="11908"/>
+                <w:tab w:val="left" w:pos="12824"/>
+                <w:tab w:val="left" w:pos="13740"/>
+                <w:tab w:val="left" w:pos="14656"/>
+              </w:tabs>
+              <w:wordWrap/>
+              <w:autoSpaceDE/>
+              <w:autoSpaceDN/>
+              <w:jc w:val="left"/>
+              <w:rPr>
+                <w:rFonts w:ascii="AppleSDGothicNeoR00" w:eastAsia="AppleSDGothicNeoR00" w:hAnsi="AppleSDGothicNeoR00" w:cs="굴림체"/>
+                <w:color w:val="000000"/>
+                <w:kern w:val="0"/>
+                <w:szCs w:val="20"/>
+              </w:rPr>
+            </w:pPr>
             <w:r>
               <w:rPr>
                 <w:rFonts w:ascii="AppleSDGothicNeoR00" w:eastAsia="AppleSDGothicNeoR00" w:hAnsi="AppleSDGothicNeoR00" w:cs="굴림체"/>
@@ -1209,6 +790,7 @@
                 <w:szCs w:val="20"/>
               </w:rPr>
               <w:tab/>
+              <w:t xml:space="preserve">signal(SIGALRM, </w:t>
             </w:r>
             <w:proofErr w:type="spellStart"/>
             <w:r>
@@ -1218,7 +800,7 @@
                 <w:kern w:val="0"/>
                 <w:szCs w:val="20"/>
               </w:rPr>
-              <w:t>pgid</w:t>
+              <w:t>ssu_signal_handler</w:t>
             </w:r>
             <w:proofErr w:type="spellEnd"/>
             <w:r>
@@ -1228,7 +810,286 @@
                 <w:kern w:val="0"/>
                 <w:szCs w:val="20"/>
               </w:rPr>
-              <w:t xml:space="preserve"> = </w:t>
+              <w:t>); // SIGALRM에 사용자정의 시그널 등록</w:t>
+            </w:r>
+          </w:p>
+          <w:p>
+            <w:pPr>
+              <w:widowControl/>
+              <w:tabs>
+                <w:tab w:val="left" w:pos="916"/>
+                <w:tab w:val="left" w:pos="1832"/>
+                <w:tab w:val="left" w:pos="2748"/>
+                <w:tab w:val="left" w:pos="3664"/>
+                <w:tab w:val="left" w:pos="4580"/>
+                <w:tab w:val="left" w:pos="5496"/>
+                <w:tab w:val="left" w:pos="6412"/>
+                <w:tab w:val="left" w:pos="7328"/>
+                <w:tab w:val="left" w:pos="8244"/>
+                <w:tab w:val="left" w:pos="9160"/>
+                <w:tab w:val="left" w:pos="10076"/>
+                <w:tab w:val="left" w:pos="10992"/>
+                <w:tab w:val="left" w:pos="11908"/>
+                <w:tab w:val="left" w:pos="12824"/>
+                <w:tab w:val="left" w:pos="13740"/>
+                <w:tab w:val="left" w:pos="14656"/>
+              </w:tabs>
+              <w:wordWrap/>
+              <w:autoSpaceDE/>
+              <w:autoSpaceDN/>
+              <w:jc w:val="left"/>
+              <w:rPr>
+                <w:rFonts w:ascii="AppleSDGothicNeoR00" w:eastAsia="AppleSDGothicNeoR00" w:hAnsi="AppleSDGothicNeoR00" w:cs="굴림체"/>
+                <w:color w:val="000000"/>
+                <w:kern w:val="0"/>
+                <w:szCs w:val="20"/>
+              </w:rPr>
+            </w:pPr>
+            <w:r>
+              <w:rPr>
+                <w:rFonts w:ascii="AppleSDGothicNeoR00" w:eastAsia="AppleSDGothicNeoR00" w:hAnsi="AppleSDGothicNeoR00" w:cs="굴림체"/>
+                <w:color w:val="000000"/>
+                <w:kern w:val="0"/>
+                <w:szCs w:val="20"/>
+              </w:rPr>
+              <w:tab/>
+              <w:t>alarm(1); // 1초후 자신에게 SIGALRM 시그널을 보냄</w:t>
+            </w:r>
+          </w:p>
+          <w:p>
+            <w:pPr>
+              <w:widowControl/>
+              <w:tabs>
+                <w:tab w:val="left" w:pos="916"/>
+                <w:tab w:val="left" w:pos="1832"/>
+                <w:tab w:val="left" w:pos="2748"/>
+                <w:tab w:val="left" w:pos="3664"/>
+                <w:tab w:val="left" w:pos="4580"/>
+                <w:tab w:val="left" w:pos="5496"/>
+                <w:tab w:val="left" w:pos="6412"/>
+                <w:tab w:val="left" w:pos="7328"/>
+                <w:tab w:val="left" w:pos="8244"/>
+                <w:tab w:val="left" w:pos="9160"/>
+                <w:tab w:val="left" w:pos="10076"/>
+                <w:tab w:val="left" w:pos="10992"/>
+                <w:tab w:val="left" w:pos="11908"/>
+                <w:tab w:val="left" w:pos="12824"/>
+                <w:tab w:val="left" w:pos="13740"/>
+                <w:tab w:val="left" w:pos="14656"/>
+              </w:tabs>
+              <w:wordWrap/>
+              <w:autoSpaceDE/>
+              <w:autoSpaceDN/>
+              <w:jc w:val="left"/>
+              <w:rPr>
+                <w:rFonts w:ascii="AppleSDGothicNeoR00" w:eastAsia="AppleSDGothicNeoR00" w:hAnsi="AppleSDGothicNeoR00" w:cs="굴림체"/>
+                <w:color w:val="000000"/>
+                <w:kern w:val="0"/>
+                <w:szCs w:val="20"/>
+              </w:rPr>
+            </w:pPr>
+          </w:p>
+          <w:p>
+            <w:pPr>
+              <w:widowControl/>
+              <w:tabs>
+                <w:tab w:val="left" w:pos="916"/>
+                <w:tab w:val="left" w:pos="1832"/>
+                <w:tab w:val="left" w:pos="2748"/>
+                <w:tab w:val="left" w:pos="3664"/>
+                <w:tab w:val="left" w:pos="4580"/>
+                <w:tab w:val="left" w:pos="5496"/>
+                <w:tab w:val="left" w:pos="6412"/>
+                <w:tab w:val="left" w:pos="7328"/>
+                <w:tab w:val="left" w:pos="8244"/>
+                <w:tab w:val="left" w:pos="9160"/>
+                <w:tab w:val="left" w:pos="10076"/>
+                <w:tab w:val="left" w:pos="10992"/>
+                <w:tab w:val="left" w:pos="11908"/>
+                <w:tab w:val="left" w:pos="12824"/>
+                <w:tab w:val="left" w:pos="13740"/>
+                <w:tab w:val="left" w:pos="14656"/>
+              </w:tabs>
+              <w:wordWrap/>
+              <w:autoSpaceDE/>
+              <w:autoSpaceDN/>
+              <w:jc w:val="left"/>
+              <w:rPr>
+                <w:rFonts w:ascii="AppleSDGothicNeoR00" w:eastAsia="AppleSDGothicNeoR00" w:hAnsi="AppleSDGothicNeoR00" w:cs="굴림체"/>
+                <w:color w:val="000000"/>
+                <w:kern w:val="0"/>
+                <w:szCs w:val="20"/>
+              </w:rPr>
+            </w:pPr>
+            <w:r>
+              <w:rPr>
+                <w:rFonts w:ascii="AppleSDGothicNeoR00" w:eastAsia="AppleSDGothicNeoR00" w:hAnsi="AppleSDGothicNeoR00" w:cs="굴림체"/>
+                <w:color w:val="000000"/>
+                <w:kern w:val="0"/>
+                <w:szCs w:val="20"/>
+              </w:rPr>
+              <w:tab/>
+              <w:t>while(1);</w:t>
+            </w:r>
+          </w:p>
+          <w:p>
+            <w:pPr>
+              <w:widowControl/>
+              <w:tabs>
+                <w:tab w:val="left" w:pos="916"/>
+                <w:tab w:val="left" w:pos="1832"/>
+                <w:tab w:val="left" w:pos="2748"/>
+                <w:tab w:val="left" w:pos="3664"/>
+                <w:tab w:val="left" w:pos="4580"/>
+                <w:tab w:val="left" w:pos="5496"/>
+                <w:tab w:val="left" w:pos="6412"/>
+                <w:tab w:val="left" w:pos="7328"/>
+                <w:tab w:val="left" w:pos="8244"/>
+                <w:tab w:val="left" w:pos="9160"/>
+                <w:tab w:val="left" w:pos="10076"/>
+                <w:tab w:val="left" w:pos="10992"/>
+                <w:tab w:val="left" w:pos="11908"/>
+                <w:tab w:val="left" w:pos="12824"/>
+                <w:tab w:val="left" w:pos="13740"/>
+                <w:tab w:val="left" w:pos="14656"/>
+              </w:tabs>
+              <w:wordWrap/>
+              <w:autoSpaceDE/>
+              <w:autoSpaceDN/>
+              <w:jc w:val="left"/>
+              <w:rPr>
+                <w:rFonts w:ascii="AppleSDGothicNeoR00" w:eastAsia="AppleSDGothicNeoR00" w:hAnsi="AppleSDGothicNeoR00" w:cs="굴림체"/>
+                <w:color w:val="000000"/>
+                <w:kern w:val="0"/>
+                <w:szCs w:val="20"/>
+              </w:rPr>
+            </w:pPr>
+            <w:r>
+              <w:rPr>
+                <w:rFonts w:ascii="AppleSDGothicNeoR00" w:eastAsia="AppleSDGothicNeoR00" w:hAnsi="AppleSDGothicNeoR00" w:cs="굴림체"/>
+                <w:color w:val="000000"/>
+                <w:kern w:val="0"/>
+                <w:szCs w:val="20"/>
+              </w:rPr>
+              <w:tab/>
+              <w:t>exit(0);</w:t>
+            </w:r>
+          </w:p>
+          <w:p>
+            <w:pPr>
+              <w:widowControl/>
+              <w:tabs>
+                <w:tab w:val="left" w:pos="916"/>
+                <w:tab w:val="left" w:pos="1832"/>
+                <w:tab w:val="left" w:pos="2748"/>
+                <w:tab w:val="left" w:pos="3664"/>
+                <w:tab w:val="left" w:pos="4580"/>
+                <w:tab w:val="left" w:pos="5496"/>
+                <w:tab w:val="left" w:pos="6412"/>
+                <w:tab w:val="left" w:pos="7328"/>
+                <w:tab w:val="left" w:pos="8244"/>
+                <w:tab w:val="left" w:pos="9160"/>
+                <w:tab w:val="left" w:pos="10076"/>
+                <w:tab w:val="left" w:pos="10992"/>
+                <w:tab w:val="left" w:pos="11908"/>
+                <w:tab w:val="left" w:pos="12824"/>
+                <w:tab w:val="left" w:pos="13740"/>
+                <w:tab w:val="left" w:pos="14656"/>
+              </w:tabs>
+              <w:wordWrap/>
+              <w:autoSpaceDE/>
+              <w:autoSpaceDN/>
+              <w:jc w:val="left"/>
+              <w:rPr>
+                <w:rFonts w:ascii="AppleSDGothicNeoR00" w:eastAsia="AppleSDGothicNeoR00" w:hAnsi="AppleSDGothicNeoR00" w:cs="굴림체"/>
+                <w:color w:val="000000"/>
+                <w:kern w:val="0"/>
+                <w:szCs w:val="20"/>
+              </w:rPr>
+            </w:pPr>
+            <w:r>
+              <w:rPr>
+                <w:rFonts w:ascii="AppleSDGothicNeoR00" w:eastAsia="AppleSDGothicNeoR00" w:hAnsi="AppleSDGothicNeoR00" w:cs="굴림체"/>
+                <w:color w:val="000000"/>
+                <w:kern w:val="0"/>
+                <w:szCs w:val="20"/>
+              </w:rPr>
+              <w:t>}</w:t>
+            </w:r>
+          </w:p>
+          <w:p>
+            <w:pPr>
+              <w:widowControl/>
+              <w:tabs>
+                <w:tab w:val="left" w:pos="916"/>
+                <w:tab w:val="left" w:pos="1832"/>
+                <w:tab w:val="left" w:pos="2748"/>
+                <w:tab w:val="left" w:pos="3664"/>
+                <w:tab w:val="left" w:pos="4580"/>
+                <w:tab w:val="left" w:pos="5496"/>
+                <w:tab w:val="left" w:pos="6412"/>
+                <w:tab w:val="left" w:pos="7328"/>
+                <w:tab w:val="left" w:pos="8244"/>
+                <w:tab w:val="left" w:pos="9160"/>
+                <w:tab w:val="left" w:pos="10076"/>
+                <w:tab w:val="left" w:pos="10992"/>
+                <w:tab w:val="left" w:pos="11908"/>
+                <w:tab w:val="left" w:pos="12824"/>
+                <w:tab w:val="left" w:pos="13740"/>
+                <w:tab w:val="left" w:pos="14656"/>
+              </w:tabs>
+              <w:wordWrap/>
+              <w:autoSpaceDE/>
+              <w:autoSpaceDN/>
+              <w:jc w:val="left"/>
+              <w:rPr>
+                <w:rFonts w:ascii="AppleSDGothicNeoR00" w:eastAsia="AppleSDGothicNeoR00" w:hAnsi="AppleSDGothicNeoR00" w:cs="굴림체"/>
+                <w:color w:val="000000"/>
+                <w:kern w:val="0"/>
+                <w:szCs w:val="20"/>
+              </w:rPr>
+            </w:pPr>
+          </w:p>
+          <w:p>
+            <w:pPr>
+              <w:widowControl/>
+              <w:tabs>
+                <w:tab w:val="left" w:pos="916"/>
+                <w:tab w:val="left" w:pos="1832"/>
+                <w:tab w:val="left" w:pos="2748"/>
+                <w:tab w:val="left" w:pos="3664"/>
+                <w:tab w:val="left" w:pos="4580"/>
+                <w:tab w:val="left" w:pos="5496"/>
+                <w:tab w:val="left" w:pos="6412"/>
+                <w:tab w:val="left" w:pos="7328"/>
+                <w:tab w:val="left" w:pos="8244"/>
+                <w:tab w:val="left" w:pos="9160"/>
+                <w:tab w:val="left" w:pos="10076"/>
+                <w:tab w:val="left" w:pos="10992"/>
+                <w:tab w:val="left" w:pos="11908"/>
+                <w:tab w:val="left" w:pos="12824"/>
+                <w:tab w:val="left" w:pos="13740"/>
+                <w:tab w:val="left" w:pos="14656"/>
+              </w:tabs>
+              <w:wordWrap/>
+              <w:autoSpaceDE/>
+              <w:autoSpaceDN/>
+              <w:jc w:val="left"/>
+              <w:rPr>
+                <w:rFonts w:ascii="AppleSDGothicNeoR00" w:eastAsia="AppleSDGothicNeoR00" w:hAnsi="AppleSDGothicNeoR00" w:cs="굴림체"/>
+                <w:color w:val="000000"/>
+                <w:kern w:val="0"/>
+                <w:szCs w:val="20"/>
+              </w:rPr>
+            </w:pPr>
+            <w:r>
+              <w:rPr>
+                <w:rFonts w:ascii="AppleSDGothicNeoR00" w:eastAsia="AppleSDGothicNeoR00" w:hAnsi="AppleSDGothicNeoR00" w:cs="굴림체"/>
+                <w:color w:val="000000"/>
+                <w:kern w:val="0"/>
+                <w:szCs w:val="20"/>
+              </w:rPr>
+              <w:t xml:space="preserve">void </w:t>
             </w:r>
             <w:proofErr w:type="spellStart"/>
             <w:r>
@@ -1238,7 +1099,7 @@
                 <w:kern w:val="0"/>
                 <w:szCs w:val="20"/>
               </w:rPr>
-              <w:t>getpgid</w:t>
+              <w:t>ssu_signal_handler</w:t>
             </w:r>
             <w:proofErr w:type="spellEnd"/>
             <w:r>
@@ -1248,7 +1109,7 @@
                 <w:kern w:val="0"/>
                 <w:szCs w:val="20"/>
               </w:rPr>
-              <w:t>(</w:t>
+              <w:t xml:space="preserve">(int </w:t>
             </w:r>
             <w:proofErr w:type="spellStart"/>
             <w:r>
@@ -1258,7 +1119,7 @@
                 <w:kern w:val="0"/>
                 <w:szCs w:val="20"/>
               </w:rPr>
-              <w:t>atoi</w:t>
+              <w:t>signo</w:t>
             </w:r>
             <w:proofErr w:type="spellEnd"/>
             <w:r>
@@ -1268,7 +1129,7 @@
                 <w:kern w:val="0"/>
                 <w:szCs w:val="20"/>
               </w:rPr>
-              <w:t>(</w:t>
+              <w:t xml:space="preserve">){ // 시그널 </w:t>
             </w:r>
             <w:proofErr w:type="spellStart"/>
             <w:r>
@@ -1278,67 +1139,7 @@
                 <w:kern w:val="0"/>
                 <w:szCs w:val="20"/>
               </w:rPr>
-              <w:t>argv</w:t>
-            </w:r>
-            <w:proofErr w:type="spellEnd"/>
-            <w:r>
-              <w:rPr>
-                <w:rFonts w:ascii="AppleSDGothicNeoR00" w:eastAsia="AppleSDGothicNeoR00" w:hAnsi="AppleSDGothicNeoR00" w:cs="굴림체"/>
-                <w:color w:val="000000"/>
-                <w:kern w:val="0"/>
-                <w:szCs w:val="20"/>
-              </w:rPr>
-              <w:t>[1]))</w:t>
-            </w:r>
-            <w:proofErr w:type="gramStart"/>
-            <w:r>
-              <w:rPr>
-                <w:rFonts w:ascii="AppleSDGothicNeoR00" w:eastAsia="AppleSDGothicNeoR00" w:hAnsi="AppleSDGothicNeoR00" w:cs="굴림체"/>
-                <w:color w:val="000000"/>
-                <w:kern w:val="0"/>
-                <w:szCs w:val="20"/>
-              </w:rPr>
-              <w:t>; /</w:t>
-            </w:r>
-            <w:proofErr w:type="gramEnd"/>
-            <w:r>
-              <w:rPr>
-                <w:rFonts w:ascii="AppleSDGothicNeoR00" w:eastAsia="AppleSDGothicNeoR00" w:hAnsi="AppleSDGothicNeoR00" w:cs="굴림체"/>
-                <w:color w:val="000000"/>
-                <w:kern w:val="0"/>
-                <w:szCs w:val="20"/>
-              </w:rPr>
-              <w:t xml:space="preserve">/ </w:t>
-            </w:r>
-            <w:proofErr w:type="spellStart"/>
-            <w:r>
-              <w:rPr>
-                <w:rFonts w:ascii="AppleSDGothicNeoR00" w:eastAsia="AppleSDGothicNeoR00" w:hAnsi="AppleSDGothicNeoR00" w:cs="굴림체"/>
-                <w:color w:val="000000"/>
-                <w:kern w:val="0"/>
-                <w:szCs w:val="20"/>
-              </w:rPr>
-              <w:t>argv</w:t>
-            </w:r>
-            <w:proofErr w:type="spellEnd"/>
-            <w:r>
-              <w:rPr>
-                <w:rFonts w:ascii="AppleSDGothicNeoR00" w:eastAsia="AppleSDGothicNeoR00" w:hAnsi="AppleSDGothicNeoR00" w:cs="굴림체"/>
-                <w:color w:val="000000"/>
-                <w:kern w:val="0"/>
-                <w:szCs w:val="20"/>
-              </w:rPr>
-              <w:t xml:space="preserve">[1]에 해당하는 프로세스가 속한 그룹의 id를 </w:t>
-            </w:r>
-            <w:proofErr w:type="spellStart"/>
-            <w:r>
-              <w:rPr>
-                <w:rFonts w:ascii="AppleSDGothicNeoR00" w:eastAsia="AppleSDGothicNeoR00" w:hAnsi="AppleSDGothicNeoR00" w:cs="굴림체"/>
-                <w:color w:val="000000"/>
-                <w:kern w:val="0"/>
-                <w:szCs w:val="20"/>
-              </w:rPr>
-              <w:t>갖고온다</w:t>
+              <w:t>핸들러</w:t>
             </w:r>
             <w:proofErr w:type="spellEnd"/>
           </w:p>
@@ -1384,7 +1185,6 @@
               <w:tab/>
             </w:r>
             <w:proofErr w:type="spellStart"/>
-            <w:proofErr w:type="gramStart"/>
             <w:r>
               <w:rPr>
                 <w:rFonts w:ascii="AppleSDGothicNeoR00" w:eastAsia="AppleSDGothicNeoR00" w:hAnsi="AppleSDGothicNeoR00" w:cs="굴림체"/>
@@ -1402,97 +1202,7 @@
                 <w:kern w:val="0"/>
                 <w:szCs w:val="20"/>
               </w:rPr>
-              <w:t>(</w:t>
-            </w:r>
-            <w:proofErr w:type="gramEnd"/>
-            <w:r>
-              <w:rPr>
-                <w:rFonts w:ascii="AppleSDGothicNeoR00" w:eastAsia="AppleSDGothicNeoR00" w:hAnsi="AppleSDGothicNeoR00" w:cs="굴림체"/>
-                <w:color w:val="000000"/>
-                <w:kern w:val="0"/>
-                <w:szCs w:val="20"/>
-              </w:rPr>
-              <w:t>"</w:t>
-            </w:r>
-            <w:proofErr w:type="spellStart"/>
-            <w:r>
-              <w:rPr>
-                <w:rFonts w:ascii="AppleSDGothicNeoR00" w:eastAsia="AppleSDGothicNeoR00" w:hAnsi="AppleSDGothicNeoR00" w:cs="굴림체"/>
-                <w:color w:val="000000"/>
-                <w:kern w:val="0"/>
-                <w:szCs w:val="20"/>
-              </w:rPr>
-              <w:t>pid</w:t>
-            </w:r>
-            <w:proofErr w:type="spellEnd"/>
-            <w:r>
-              <w:rPr>
-                <w:rFonts w:ascii="AppleSDGothicNeoR00" w:eastAsia="AppleSDGothicNeoR00" w:hAnsi="AppleSDGothicNeoR00" w:cs="굴림체"/>
-                <w:color w:val="000000"/>
-                <w:kern w:val="0"/>
-                <w:szCs w:val="20"/>
-              </w:rPr>
-              <w:t xml:space="preserve">: %d, </w:t>
-            </w:r>
-            <w:proofErr w:type="spellStart"/>
-            <w:r>
-              <w:rPr>
-                <w:rFonts w:ascii="AppleSDGothicNeoR00" w:eastAsia="AppleSDGothicNeoR00" w:hAnsi="AppleSDGothicNeoR00" w:cs="굴림체"/>
-                <w:color w:val="000000"/>
-                <w:kern w:val="0"/>
-                <w:szCs w:val="20"/>
-              </w:rPr>
-              <w:t>pgid</w:t>
-            </w:r>
-            <w:proofErr w:type="spellEnd"/>
-            <w:r>
-              <w:rPr>
-                <w:rFonts w:ascii="AppleSDGothicNeoR00" w:eastAsia="AppleSDGothicNeoR00" w:hAnsi="AppleSDGothicNeoR00" w:cs="굴림체"/>
-                <w:color w:val="000000"/>
-                <w:kern w:val="0"/>
-                <w:szCs w:val="20"/>
-              </w:rPr>
-              <w:t xml:space="preserve">: %d\n", </w:t>
-            </w:r>
-            <w:proofErr w:type="spellStart"/>
-            <w:r>
-              <w:rPr>
-                <w:rFonts w:ascii="AppleSDGothicNeoR00" w:eastAsia="AppleSDGothicNeoR00" w:hAnsi="AppleSDGothicNeoR00" w:cs="굴림체"/>
-                <w:color w:val="000000"/>
-                <w:kern w:val="0"/>
-                <w:szCs w:val="20"/>
-              </w:rPr>
-              <w:t>pid</w:t>
-            </w:r>
-            <w:proofErr w:type="spellEnd"/>
-            <w:r>
-              <w:rPr>
-                <w:rFonts w:ascii="AppleSDGothicNeoR00" w:eastAsia="AppleSDGothicNeoR00" w:hAnsi="AppleSDGothicNeoR00" w:cs="굴림체"/>
-                <w:color w:val="000000"/>
-                <w:kern w:val="0"/>
-                <w:szCs w:val="20"/>
-              </w:rPr>
-              <w:t xml:space="preserve">, </w:t>
-            </w:r>
-            <w:proofErr w:type="spellStart"/>
-            <w:r>
-              <w:rPr>
-                <w:rFonts w:ascii="AppleSDGothicNeoR00" w:eastAsia="AppleSDGothicNeoR00" w:hAnsi="AppleSDGothicNeoR00" w:cs="굴림체"/>
-                <w:color w:val="000000"/>
-                <w:kern w:val="0"/>
-                <w:szCs w:val="20"/>
-              </w:rPr>
-              <w:t>pgid</w:t>
-            </w:r>
-            <w:proofErr w:type="spellEnd"/>
-            <w:r>
-              <w:rPr>
-                <w:rFonts w:ascii="AppleSDGothicNeoR00" w:eastAsia="AppleSDGothicNeoR00" w:hAnsi="AppleSDGothicNeoR00" w:cs="굴림체"/>
-                <w:color w:val="000000"/>
-                <w:kern w:val="0"/>
-                <w:szCs w:val="20"/>
-              </w:rPr>
-              <w:t>);</w:t>
+              <w:t>("alarm %d\n", count++);</w:t>
             </w:r>
           </w:p>
           <w:p>
@@ -1527,6 +1237,16 @@
                 <w:szCs w:val="20"/>
               </w:rPr>
             </w:pPr>
+            <w:r>
+              <w:rPr>
+                <w:rFonts w:ascii="AppleSDGothicNeoR00" w:eastAsia="AppleSDGothicNeoR00" w:hAnsi="AppleSDGothicNeoR00" w:cs="굴림체"/>
+                <w:color w:val="000000"/>
+                <w:kern w:val="0"/>
+                <w:szCs w:val="20"/>
+              </w:rPr>
+              <w:tab/>
+              <w:t>alarm(1);</w:t>
+            </w:r>
           </w:p>
           <w:p>
             <w:pPr>
@@ -1567,27 +1287,7 @@
                 <w:kern w:val="0"/>
                 <w:szCs w:val="20"/>
               </w:rPr>
-              <w:tab/>
-            </w:r>
-            <w:proofErr w:type="gramStart"/>
-            <w:r>
-              <w:rPr>
-                <w:rFonts w:ascii="AppleSDGothicNeoR00" w:eastAsia="AppleSDGothicNeoR00" w:hAnsi="AppleSDGothicNeoR00" w:cs="굴림체"/>
-                <w:color w:val="000000"/>
-                <w:kern w:val="0"/>
-                <w:szCs w:val="20"/>
-              </w:rPr>
-              <w:t>exit(</w:t>
-            </w:r>
-            <w:proofErr w:type="gramEnd"/>
-            <w:r>
-              <w:rPr>
-                <w:rFonts w:ascii="AppleSDGothicNeoR00" w:eastAsia="AppleSDGothicNeoR00" w:hAnsi="AppleSDGothicNeoR00" w:cs="굴림체"/>
-                <w:color w:val="000000"/>
-                <w:kern w:val="0"/>
-                <w:szCs w:val="20"/>
-              </w:rPr>
-              <w:t>0);</w:t>
+              <w:t>}</w:t>
             </w:r>
           </w:p>
           <w:p>
@@ -1622,48 +1322,6 @@
                 <w:szCs w:val="20"/>
               </w:rPr>
             </w:pPr>
-            <w:r>
-              <w:rPr>
-                <w:rFonts w:ascii="AppleSDGothicNeoR00" w:eastAsia="AppleSDGothicNeoR00" w:hAnsi="AppleSDGothicNeoR00" w:cs="굴림체"/>
-                <w:color w:val="000000"/>
-                <w:kern w:val="0"/>
-                <w:szCs w:val="20"/>
-              </w:rPr>
-              <w:t>}</w:t>
-            </w:r>
-          </w:p>
-          <w:p>
-            <w:pPr>
-              <w:widowControl/>
-              <w:tabs>
-                <w:tab w:val="left" w:pos="916"/>
-                <w:tab w:val="left" w:pos="1832"/>
-                <w:tab w:val="left" w:pos="2748"/>
-                <w:tab w:val="left" w:pos="3664"/>
-                <w:tab w:val="left" w:pos="4580"/>
-                <w:tab w:val="left" w:pos="5496"/>
-                <w:tab w:val="left" w:pos="6412"/>
-                <w:tab w:val="left" w:pos="7328"/>
-                <w:tab w:val="left" w:pos="8244"/>
-                <w:tab w:val="left" w:pos="9160"/>
-                <w:tab w:val="left" w:pos="10076"/>
-                <w:tab w:val="left" w:pos="10992"/>
-                <w:tab w:val="left" w:pos="11908"/>
-                <w:tab w:val="left" w:pos="12824"/>
-                <w:tab w:val="left" w:pos="13740"/>
-                <w:tab w:val="left" w:pos="14656"/>
-              </w:tabs>
-              <w:wordWrap/>
-              <w:autoSpaceDE/>
-              <w:autoSpaceDN/>
-              <w:jc w:val="left"/>
-              <w:rPr>
-                <w:rFonts w:ascii="AppleSDGothicNeoR00" w:eastAsia="AppleSDGothicNeoR00" w:hAnsi="AppleSDGothicNeoR00" w:cs="굴림체"/>
-                <w:color w:val="000000"/>
-                <w:kern w:val="0"/>
-                <w:szCs w:val="20"/>
-              </w:rPr>
-            </w:pPr>
           </w:p>
         </w:tc>
       </w:tr>
@@ -1689,7 +1347,7 @@
 </file>
 
 <file path=word/numbering.xml><?xml version="1.0" encoding="utf-8"?>
-<w:numbering xmlns:wpc="http://schemas.microsoft.com/office/word/2010/wordprocessingCanvas" xmlns:cx="http://schemas.microsoft.com/office/drawing/2014/chartex" xmlns:cx1="http://schemas.microsoft.com/office/drawing/2015/9/8/chartex" xmlns:cx2="http://schemas.microsoft.com/office/drawing/2015/10/21/chartex" xmlns:cx3="http://schemas.microsoft.com/office/drawing/2016/5/9/chartex" xmlns:cx4="http://schemas.microsoft.com/office/drawing/2016/5/10/chartex" xmlns:cx5="http://schemas.microsoft.com/office/drawing/2016/5/11/chartex" xmlns:cx6="http://schemas.microsoft.com/office/drawing/2016/5/12/chartex" xmlns:cx7="http://schemas.microsoft.com/office/drawing/2016/5/13/chartex" xmlns:cx8="http://schemas.microsoft.com/office/drawing/2016/5/14/chartex" xmlns:mc="http://schemas.openxmlformats.org/markup-compatibility/2006" xmlns:aink="http://schemas.microsoft.com/office/drawing/2016/ink" xmlns:am3d="http://schemas.microsoft.com/office/drawing/2017/model3d" xmlns:o="urn:schemas-microsoft-com:office:office" xmlns:r="http://schemas.openxmlformats.org/officeDocument/2006/relationships" xmlns:m="http://schemas.openxmlformats.org/officeDocument/2006/math" xmlns:v="urn:schemas-microsoft-com:vml" xmlns:wp14="http://schemas.microsoft.com/office/word/2010/wordprocessingDrawing" xmlns:wp="http://schemas.openxmlformats.org/drawingml/2006/wordprocessingDrawing" xmlns:w10="urn:schemas-microsoft-com:office:word" xmlns:w="http://schemas.openxmlformats.org/wordprocessingml/2006/main" xmlns:w14="http://schemas.microsoft.com/office/word/2010/wordml" xmlns:w15="http://schemas.microsoft.com/office/word/2012/wordml" xmlns:w16cid="http://schemas.microsoft.com/office/word/2016/wordml/cid" xmlns:w16se="http://schemas.microsoft.com/office/word/2015/wordml/symex" xmlns:wpg="http://schemas.microsoft.com/office/word/2010/wordprocessingGroup" xmlns:wpi="http://schemas.microsoft.com/office/word/2010/wordprocessingInk" xmlns:wne="http://schemas.microsoft.com/office/word/2006/wordml" xmlns:wps="http://schemas.microsoft.com/office/word/2010/wordprocessingShape" mc:Ignorable="w14 w15 w16se w16cid wp14">
+<w:numbering xmlns:wpc="http://schemas.microsoft.com/office/word/2010/wordprocessingCanvas" xmlns:cx="http://schemas.microsoft.com/office/drawing/2014/chartex" xmlns:cx1="http://schemas.microsoft.com/office/drawing/2015/9/8/chartex" xmlns:cx2="http://schemas.microsoft.com/office/drawing/2015/10/21/chartex" xmlns:cx3="http://schemas.microsoft.com/office/drawing/2016/5/9/chartex" xmlns:cx4="http://schemas.microsoft.com/office/drawing/2016/5/10/chartex" xmlns:cx5="http://schemas.microsoft.com/office/drawing/2016/5/11/chartex" xmlns:cx6="http://schemas.microsoft.com/office/drawing/2016/5/12/chartex" xmlns:cx7="http://schemas.microsoft.com/office/drawing/2016/5/13/chartex" xmlns:cx8="http://schemas.microsoft.com/office/drawing/2016/5/14/chartex" xmlns:mc="http://schemas.openxmlformats.org/markup-compatibility/2006" xmlns:aink="http://schemas.microsoft.com/office/drawing/2016/ink" xmlns:am3d="http://schemas.microsoft.com/office/drawing/2017/model3d" xmlns:o="urn:schemas-microsoft-com:office:office" xmlns:r="http://schemas.openxmlformats.org/officeDocument/2006/relationships" xmlns:m="http://schemas.openxmlformats.org/officeDocument/2006/math" xmlns:v="urn:schemas-microsoft-com:vml" xmlns:wp14="http://schemas.microsoft.com/office/word/2010/wordprocessingDrawing" xmlns:wp="http://schemas.openxmlformats.org/drawingml/2006/wordprocessingDrawing" xmlns:w10="urn:schemas-microsoft-com:office:word" xmlns:w="http://schemas.openxmlformats.org/wordprocessingml/2006/main" xmlns:w14="http://schemas.microsoft.com/office/word/2010/wordml" xmlns:w15="http://schemas.microsoft.com/office/word/2012/wordml" xmlns:w16cex="http://schemas.microsoft.com/office/word/2018/wordml/cex" xmlns:w16cid="http://schemas.microsoft.com/office/word/2016/wordml/cid" xmlns:w16="http://schemas.microsoft.com/office/word/2018/wordml" xmlns:w16se="http://schemas.microsoft.com/office/word/2015/wordml/symex" xmlns:wpg="http://schemas.microsoft.com/office/word/2010/wordprocessingGroup" xmlns:wpi="http://schemas.microsoft.com/office/word/2010/wordprocessingInk" xmlns:wne="http://schemas.microsoft.com/office/word/2006/wordml" xmlns:wps="http://schemas.microsoft.com/office/word/2010/wordprocessingShape" mc:Ignorable="w14 w15 w16se w16cid w16 w16cex wp14">
   <w:abstractNum w:abstractNumId="0" w15:restartNumberingAfterBreak="0">
     <w:nsid w:val="60C35205"/>
     <w:multiLevelType w:val="hybridMultilevel"/>
@@ -1786,7 +1444,7 @@
 </file>
 
 <file path=word/styles.xml><?xml version="1.0" encoding="utf-8"?>
-<w:styles xmlns:mc="http://schemas.openxmlformats.org/markup-compatibility/2006" xmlns:r="http://schemas.openxmlformats.org/officeDocument/2006/relationships" xmlns:w="http://schemas.openxmlformats.org/wordprocessingml/2006/main" xmlns:w14="http://schemas.microsoft.com/office/word/2010/wordml" xmlns:w15="http://schemas.microsoft.com/office/word/2012/wordml" xmlns:w16cid="http://schemas.microsoft.com/office/word/2016/wordml/cid" xmlns:w16se="http://schemas.microsoft.com/office/word/2015/wordml/symex" mc:Ignorable="w14 w15 w16se w16cid">
+<w:styles xmlns:mc="http://schemas.openxmlformats.org/markup-compatibility/2006" xmlns:r="http://schemas.openxmlformats.org/officeDocument/2006/relationships" xmlns:w="http://schemas.openxmlformats.org/wordprocessingml/2006/main" xmlns:w14="http://schemas.microsoft.com/office/word/2010/wordml" xmlns:w15="http://schemas.microsoft.com/office/word/2012/wordml" xmlns:w16cex="http://schemas.microsoft.com/office/word/2018/wordml/cex" xmlns:w16cid="http://schemas.microsoft.com/office/word/2016/wordml/cid" xmlns:w16="http://schemas.microsoft.com/office/word/2018/wordml" xmlns:w16se="http://schemas.microsoft.com/office/word/2015/wordml/symex" mc:Ignorable="w14 w15 w16se w16cid w16 w16cex">
   <w:docDefaults>
     <w:rPrDefault>
       <w:rPr>
@@ -2601,18 +2259,18 @@
 </file>
 
 <file path=customXml/item1.xml><?xml version="1.0" encoding="utf-8"?>
+<p:properties xmlns:p="http://schemas.microsoft.com/office/2006/metadata/properties" xmlns:xsi="http://www.w3.org/2001/XMLSchema-instance" xmlns:pc="http://schemas.microsoft.com/office/infopath/2007/PartnerControls">
+  <documentManagement/>
+</p:properties>
+</file>
+
+<file path=customXml/item2.xml><?xml version="1.0" encoding="utf-8"?>
 <?mso-contentType ?>
 <FormTemplates xmlns="http://schemas.microsoft.com/sharepoint/v3/contenttype/forms">
   <Display>DocumentLibraryForm</Display>
   <Edit>DocumentLibraryForm</Edit>
   <New>DocumentLibraryForm</New>
 </FormTemplates>
-</file>
-
-<file path=customXml/item2.xml><?xml version="1.0" encoding="utf-8"?>
-<p:properties xmlns:p="http://schemas.microsoft.com/office/2006/metadata/properties" xmlns:xsi="http://www.w3.org/2001/XMLSchema-instance" xmlns:pc="http://schemas.microsoft.com/office/infopath/2007/PartnerControls">
-  <documentManagement/>
-</p:properties>
 </file>
 
 <file path=customXml/item3.xml><?xml version="1.0" encoding="utf-8"?>
@@ -2786,18 +2444,18 @@
 </file>
 
 <file path=customXml/itemProps1.xml><?xml version="1.0" encoding="utf-8"?>
-<ds:datastoreItem xmlns:ds="http://schemas.openxmlformats.org/officeDocument/2006/customXml" ds:itemID="{39BD2CAD-4483-41F4-AE19-FED3E2242BBE}">
+<ds:datastoreItem xmlns:ds="http://schemas.openxmlformats.org/officeDocument/2006/customXml" ds:itemID="{1BA62B5D-4085-4BEA-B27C-D9084487D76C}">
   <ds:schemaRefs>
-    <ds:schemaRef ds:uri="http://schemas.microsoft.com/sharepoint/v3/contenttype/forms"/>
+    <ds:schemaRef ds:uri="http://schemas.microsoft.com/office/2006/metadata/properties"/>
+    <ds:schemaRef ds:uri="http://schemas.microsoft.com/office/infopath/2007/PartnerControls"/>
   </ds:schemaRefs>
 </ds:datastoreItem>
 </file>
 
 <file path=customXml/itemProps2.xml><?xml version="1.0" encoding="utf-8"?>
-<ds:datastoreItem xmlns:ds="http://schemas.openxmlformats.org/officeDocument/2006/customXml" ds:itemID="{1BA62B5D-4085-4BEA-B27C-D9084487D76C}">
+<ds:datastoreItem xmlns:ds="http://schemas.openxmlformats.org/officeDocument/2006/customXml" ds:itemID="{39BD2CAD-4483-41F4-AE19-FED3E2242BBE}">
   <ds:schemaRefs>
-    <ds:schemaRef ds:uri="http://schemas.microsoft.com/office/2006/metadata/properties"/>
-    <ds:schemaRef ds:uri="http://schemas.microsoft.com/office/infopath/2007/PartnerControls"/>
+    <ds:schemaRef ds:uri="http://schemas.microsoft.com/sharepoint/v3/contenttype/forms"/>
   </ds:schemaRefs>
 </ds:datastoreItem>
 </file>

</xml_diff>